<commit_message>
Build + derniere finition
</commit_message>
<xml_diff>
--- a/streetFighter/Assets/docs/ManuelInstallation.docx
+++ b/streetFighter/Assets/docs/ManuelInstallation.docx
@@ -39,13 +39,7 @@
     </w:p>
     <w:p>
       <w:r>
-        <w:t xml:space="preserve">Pour </w:t>
-      </w:r>
-      <w:r>
-        <w:t>utiliser</w:t>
-      </w:r>
-      <w:r>
-        <w:t xml:space="preserve"> le </w:t>
+        <w:t xml:space="preserve">Pour utiliser le </w:t>
       </w:r>
       <w:r>
         <w:t xml:space="preserve">jeu avec </w:t>
@@ -88,15 +82,21 @@
       <w:pPr>
         <w:pStyle w:val="Titre2"/>
       </w:pPr>
-      <w:bookmarkStart w:id="0" w:name="_GoBack"/>
-      <w:bookmarkEnd w:id="0"/>
       <w:r>
         <w:t>Utilisation seul</w:t>
       </w:r>
     </w:p>
     <w:p>
       <w:r>
-        <w:t>Pour utiliser le jeu seul il ne vous faudra rien installer à part la version du jeu sur laquelle vous voulez jouer.</w:t>
+        <w:t xml:space="preserve">Pour utiliser le jeu seul il ne vous faudra rien installer à part la version du jeu sur laquelle vous voulez </w:t>
+      </w:r>
+      <w:proofErr w:type="gramStart"/>
+      <w:r>
+        <w:t>jouer</w:t>
+      </w:r>
+      <w:proofErr w:type="gramEnd"/>
+      <w:r>
+        <w:t>.</w:t>
       </w:r>
       <w:r>
         <w:t xml:space="preserve"> </w:t>
@@ -125,6 +125,12 @@
     </w:p>
     <w:p/>
     <w:sectPr>
+      <w:headerReference w:type="even" r:id="rId6"/>
+      <w:headerReference w:type="default" r:id="rId7"/>
+      <w:footerReference w:type="even" r:id="rId8"/>
+      <w:footerReference w:type="default" r:id="rId9"/>
+      <w:headerReference w:type="first" r:id="rId10"/>
+      <w:footerReference w:type="first" r:id="rId11"/>
       <w:pgSz w:w="11906" w:h="16838"/>
       <w:pgMar w:top="1417" w:right="1417" w:bottom="1417" w:left="1417" w:header="708" w:footer="708" w:gutter="0"/>
       <w:cols w:space="708"/>
@@ -132,6 +138,275 @@
     </w:sectPr>
   </w:body>
 </w:document>
+</file>
+
+<file path=word/endnotes.xml><?xml version="1.0" encoding="utf-8"?>
+<w:endnotes xmlns:wpc="http://schemas.microsoft.com/office/word/2010/wordprocessingCanvas" xmlns:cx="http://schemas.microsoft.com/office/drawing/2014/chartex" xmlns:cx1="http://schemas.microsoft.com/office/drawing/2015/9/8/chartex" xmlns:mc="http://schemas.openxmlformats.org/markup-compatibility/2006" xmlns:o="urn:schemas-microsoft-com:office:office" xmlns:r="http://schemas.openxmlformats.org/officeDocument/2006/relationships" xmlns:m="http://schemas.openxmlformats.org/officeDocument/2006/math" xmlns:v="urn:schemas-microsoft-com:vml" xmlns:wp14="http://schemas.microsoft.com/office/word/2010/wordprocessingDrawing" xmlns:wp="http://schemas.openxmlformats.org/drawingml/2006/wordprocessingDrawing" xmlns:w10="urn:schemas-microsoft-com:office:word" xmlns:w="http://schemas.openxmlformats.org/wordprocessingml/2006/main" xmlns:w14="http://schemas.microsoft.com/office/word/2010/wordml" xmlns:w15="http://schemas.microsoft.com/office/word/2012/wordml" xmlns:w16se="http://schemas.microsoft.com/office/word/2015/wordml/symex" xmlns:wpg="http://schemas.microsoft.com/office/word/2010/wordprocessingGroup" xmlns:wpi="http://schemas.microsoft.com/office/word/2010/wordprocessingInk" xmlns:wne="http://schemas.microsoft.com/office/word/2006/wordml" xmlns:wps="http://schemas.microsoft.com/office/word/2010/wordprocessingShape" mc:Ignorable="w14 w15 w16se wp14">
+  <w:endnote w:type="separator" w:id="-1">
+    <w:p>
+      <w:pPr>
+        <w:spacing w:after="0" w:line="240" w:lineRule="auto"/>
+      </w:pPr>
+      <w:r>
+        <w:separator/>
+      </w:r>
+    </w:p>
+  </w:endnote>
+  <w:endnote w:type="continuationSeparator" w:id="0">
+    <w:p>
+      <w:pPr>
+        <w:spacing w:after="0" w:line="240" w:lineRule="auto"/>
+      </w:pPr>
+      <w:r>
+        <w:continuationSeparator/>
+      </w:r>
+    </w:p>
+  </w:endnote>
+</w:endnotes>
+</file>
+
+<file path=word/footer1.xml><?xml version="1.0" encoding="utf-8"?>
+<w:ftr xmlns:wpc="http://schemas.microsoft.com/office/word/2010/wordprocessingCanvas" xmlns:cx="http://schemas.microsoft.com/office/drawing/2014/chartex" xmlns:cx1="http://schemas.microsoft.com/office/drawing/2015/9/8/chartex" xmlns:mc="http://schemas.openxmlformats.org/markup-compatibility/2006" xmlns:o="urn:schemas-microsoft-com:office:office" xmlns:r="http://schemas.openxmlformats.org/officeDocument/2006/relationships" xmlns:m="http://schemas.openxmlformats.org/officeDocument/2006/math" xmlns:v="urn:schemas-microsoft-com:vml" xmlns:wp14="http://schemas.microsoft.com/office/word/2010/wordprocessingDrawing" xmlns:wp="http://schemas.openxmlformats.org/drawingml/2006/wordprocessingDrawing" xmlns:w10="urn:schemas-microsoft-com:office:word" xmlns:w="http://schemas.openxmlformats.org/wordprocessingml/2006/main" xmlns:w14="http://schemas.microsoft.com/office/word/2010/wordml" xmlns:w15="http://schemas.microsoft.com/office/word/2012/wordml" xmlns:w16se="http://schemas.microsoft.com/office/word/2015/wordml/symex" xmlns:wpg="http://schemas.microsoft.com/office/word/2010/wordprocessingGroup" xmlns:wpi="http://schemas.microsoft.com/office/word/2010/wordprocessingInk" xmlns:wne="http://schemas.microsoft.com/office/word/2006/wordml" xmlns:wps="http://schemas.microsoft.com/office/word/2010/wordprocessingShape" mc:Ignorable="w14 w15 w16se wp14">
+  <w:p>
+    <w:pPr>
+      <w:pStyle w:val="Pieddepage"/>
+    </w:pPr>
+  </w:p>
+</w:ftr>
+</file>
+
+<file path=word/footer2.xml><?xml version="1.0" encoding="utf-8"?>
+<w:ftr xmlns:wpc="http://schemas.microsoft.com/office/word/2010/wordprocessingCanvas" xmlns:cx="http://schemas.microsoft.com/office/drawing/2014/chartex" xmlns:cx1="http://schemas.microsoft.com/office/drawing/2015/9/8/chartex" xmlns:mc="http://schemas.openxmlformats.org/markup-compatibility/2006" xmlns:o="urn:schemas-microsoft-com:office:office" xmlns:r="http://schemas.openxmlformats.org/officeDocument/2006/relationships" xmlns:m="http://schemas.openxmlformats.org/officeDocument/2006/math" xmlns:v="urn:schemas-microsoft-com:vml" xmlns:wp14="http://schemas.microsoft.com/office/word/2010/wordprocessingDrawing" xmlns:wp="http://schemas.openxmlformats.org/drawingml/2006/wordprocessingDrawing" xmlns:w10="urn:schemas-microsoft-com:office:word" xmlns:w="http://schemas.openxmlformats.org/wordprocessingml/2006/main" xmlns:w14="http://schemas.microsoft.com/office/word/2010/wordml" xmlns:w15="http://schemas.microsoft.com/office/word/2012/wordml" xmlns:w16se="http://schemas.microsoft.com/office/word/2015/wordml/symex" xmlns:wpg="http://schemas.microsoft.com/office/word/2010/wordprocessingGroup" xmlns:wpi="http://schemas.microsoft.com/office/word/2010/wordprocessingInk" xmlns:wne="http://schemas.microsoft.com/office/word/2006/wordml" xmlns:wps="http://schemas.microsoft.com/office/word/2010/wordprocessingShape" mc:Ignorable="w14 w15 w16se wp14">
+  <w:sdt>
+    <w:sdtPr>
+      <w:id w:val="763489675"/>
+      <w:docPartObj>
+        <w:docPartGallery w:val="Page Numbers (Bottom of Page)"/>
+        <w:docPartUnique/>
+      </w:docPartObj>
+    </w:sdtPr>
+    <w:sdtContent>
+      <w:p>
+        <w:pPr>
+          <w:pStyle w:val="Pieddepage"/>
+          <w:jc w:val="center"/>
+        </w:pPr>
+        <w:r>
+          <w:rPr>
+            <w:noProof/>
+            <w:lang w:eastAsia="fr-CH"/>
+          </w:rPr>
+          <mc:AlternateContent>
+            <mc:Choice Requires="wps">
+              <w:drawing>
+                <wp:inline distT="0" distB="0" distL="0" distR="0" wp14:anchorId="7C7B890A" wp14:editId="2A454A62">
+                  <wp:extent cx="5467350" cy="45085"/>
+                  <wp:effectExtent l="0" t="9525" r="0" b="2540"/>
+                  <wp:docPr id="16" name="Organigramme : Décision 16" descr="Light horizontal"/>
+                  <wp:cNvGraphicFramePr>
+                    <a:graphicFrameLocks xmlns:a="http://schemas.openxmlformats.org/drawingml/2006/main"/>
+                  </wp:cNvGraphicFramePr>
+                  <a:graphic xmlns:a="http://schemas.openxmlformats.org/drawingml/2006/main">
+                    <a:graphicData uri="http://schemas.microsoft.com/office/word/2010/wordprocessingShape">
+                      <wps:wsp>
+                        <wps:cNvSpPr>
+                          <a:spLocks noChangeArrowheads="1"/>
+                        </wps:cNvSpPr>
+                        <wps:spPr bwMode="auto">
+                          <a:xfrm flipV="1">
+                            <a:off x="0" y="0"/>
+                            <a:ext cx="5467350" cy="45085"/>
+                          </a:xfrm>
+                          <a:prstGeom prst="flowChartDecision">
+                            <a:avLst/>
+                          </a:prstGeom>
+                          <a:pattFill prst="ltHorz">
+                            <a:fgClr>
+                              <a:srgbClr val="000000"/>
+                            </a:fgClr>
+                            <a:bgClr>
+                              <a:srgbClr val="FFFFFF"/>
+                            </a:bgClr>
+                          </a:pattFill>
+                          <a:ln>
+                            <a:noFill/>
+                          </a:ln>
+                          <a:extLst>
+                            <a:ext uri="{91240B29-F687-4F45-9708-019B960494DF}">
+                              <a14:hiddenLine xmlns:a14="http://schemas.microsoft.com/office/drawing/2010/main" w="9525">
+                                <a:solidFill>
+                                  <a:srgbClr val="000000"/>
+                                </a:solidFill>
+                                <a:miter lim="800000"/>
+                                <a:headEnd/>
+                                <a:tailEnd/>
+                              </a14:hiddenLine>
+                            </a:ext>
+                          </a:extLst>
+                        </wps:spPr>
+                        <wps:bodyPr rot="0" vert="horz" wrap="square" lIns="91440" tIns="45720" rIns="91440" bIns="45720" anchor="t" anchorCtr="0" upright="1">
+                          <a:noAutofit/>
+                        </wps:bodyPr>
+                      </wps:wsp>
+                    </a:graphicData>
+                  </a:graphic>
+                </wp:inline>
+              </w:drawing>
+            </mc:Choice>
+            <mc:Fallback>
+              <w:pict>
+                <v:shapetype w14:anchorId="6761C13E" id="_x0000_t110" coordsize="21600,21600" o:spt="110" path="m10800,l,10800,10800,21600,21600,10800xe">
+                  <v:stroke joinstyle="miter"/>
+                  <v:path gradientshapeok="t" o:connecttype="rect" textboxrect="5400,5400,16200,16200"/>
+                </v:shapetype>
+                <v:shape id="Organigramme : Décision 16" o:spid="_x0000_s1026" type="#_x0000_t110" alt="Light horizontal" style="width:430.5pt;height:3.55pt;flip:y;visibility:visible;mso-wrap-style:square;mso-left-percent:-10001;mso-top-percent:-10001;mso-position-horizontal:absolute;mso-position-horizontal-relative:char;mso-position-vertical:absolute;mso-position-vertical-relative:line;mso-left-percent:-10001;mso-top-percent:-10001;v-text-anchor:top" o:gfxdata="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" fillcolor="black" stroked="f">
+                  <v:fill r:id="rId1" o:title="" type="pattern"/>
+                  <w10:anchorlock/>
+                </v:shape>
+              </w:pict>
+            </mc:Fallback>
+          </mc:AlternateContent>
+        </w:r>
+      </w:p>
+      <w:p>
+        <w:pPr>
+          <w:pStyle w:val="Pieddepage"/>
+          <w:jc w:val="center"/>
+        </w:pPr>
+        <w:r>
+          <w:fldChar w:fldCharType="begin"/>
+        </w:r>
+        <w:r>
+          <w:instrText>PAGE    \* MERGEFORMAT</w:instrText>
+        </w:r>
+        <w:r>
+          <w:fldChar w:fldCharType="separate"/>
+        </w:r>
+        <w:r>
+          <w:rPr>
+            <w:noProof/>
+            <w:lang w:val="fr-FR"/>
+          </w:rPr>
+          <w:t>1</w:t>
+        </w:r>
+        <w:r>
+          <w:fldChar w:fldCharType="end"/>
+        </w:r>
+      </w:p>
+    </w:sdtContent>
+  </w:sdt>
+  <w:p>
+    <w:pPr>
+      <w:pStyle w:val="Pieddepage"/>
+    </w:pPr>
+    <w:r>
+      <w:t>CFPT</w:t>
+    </w:r>
+    <w:r>
+      <w:tab/>
+    </w:r>
+    <w:proofErr w:type="spellStart"/>
+    <w:r>
+      <w:t>CFPT</w:t>
+    </w:r>
+    <w:proofErr w:type="spellEnd"/>
+    <w:r>
+      <w:t xml:space="preserve"> SMASH</w:t>
+    </w:r>
+    <w:r>
+      <w:tab/>
+      <w:t>Ecole Entreprise 21/22</w:t>
+    </w:r>
+  </w:p>
+  <w:p>
+    <w:pPr>
+      <w:pStyle w:val="Pieddepage"/>
+    </w:pPr>
+    <w:bookmarkStart w:id="0" w:name="_GoBack"/>
+    <w:bookmarkEnd w:id="0"/>
+  </w:p>
+</w:ftr>
+</file>
+
+<file path=word/footer3.xml><?xml version="1.0" encoding="utf-8"?>
+<w:ftr xmlns:wpc="http://schemas.microsoft.com/office/word/2010/wordprocessingCanvas" xmlns:cx="http://schemas.microsoft.com/office/drawing/2014/chartex" xmlns:cx1="http://schemas.microsoft.com/office/drawing/2015/9/8/chartex" xmlns:mc="http://schemas.openxmlformats.org/markup-compatibility/2006" xmlns:o="urn:schemas-microsoft-com:office:office" xmlns:r="http://schemas.openxmlformats.org/officeDocument/2006/relationships" xmlns:m="http://schemas.openxmlformats.org/officeDocument/2006/math" xmlns:v="urn:schemas-microsoft-com:vml" xmlns:wp14="http://schemas.microsoft.com/office/word/2010/wordprocessingDrawing" xmlns:wp="http://schemas.openxmlformats.org/drawingml/2006/wordprocessingDrawing" xmlns:w10="urn:schemas-microsoft-com:office:word" xmlns:w="http://schemas.openxmlformats.org/wordprocessingml/2006/main" xmlns:w14="http://schemas.microsoft.com/office/word/2010/wordml" xmlns:w15="http://schemas.microsoft.com/office/word/2012/wordml" xmlns:w16se="http://schemas.microsoft.com/office/word/2015/wordml/symex" xmlns:wpg="http://schemas.microsoft.com/office/word/2010/wordprocessingGroup" xmlns:wpi="http://schemas.microsoft.com/office/word/2010/wordprocessingInk" xmlns:wne="http://schemas.microsoft.com/office/word/2006/wordml" xmlns:wps="http://schemas.microsoft.com/office/word/2010/wordprocessingShape" mc:Ignorable="w14 w15 w16se wp14">
+  <w:p>
+    <w:pPr>
+      <w:pStyle w:val="Pieddepage"/>
+    </w:pPr>
+  </w:p>
+</w:ftr>
+</file>
+
+<file path=word/footnotes.xml><?xml version="1.0" encoding="utf-8"?>
+<w:footnotes xmlns:wpc="http://schemas.microsoft.com/office/word/2010/wordprocessingCanvas" xmlns:cx="http://schemas.microsoft.com/office/drawing/2014/chartex" xmlns:cx1="http://schemas.microsoft.com/office/drawing/2015/9/8/chartex" xmlns:mc="http://schemas.openxmlformats.org/markup-compatibility/2006" xmlns:o="urn:schemas-microsoft-com:office:office" xmlns:r="http://schemas.openxmlformats.org/officeDocument/2006/relationships" xmlns:m="http://schemas.openxmlformats.org/officeDocument/2006/math" xmlns:v="urn:schemas-microsoft-com:vml" xmlns:wp14="http://schemas.microsoft.com/office/word/2010/wordprocessingDrawing" xmlns:wp="http://schemas.openxmlformats.org/drawingml/2006/wordprocessingDrawing" xmlns:w10="urn:schemas-microsoft-com:office:word" xmlns:w="http://schemas.openxmlformats.org/wordprocessingml/2006/main" xmlns:w14="http://schemas.microsoft.com/office/word/2010/wordml" xmlns:w15="http://schemas.microsoft.com/office/word/2012/wordml" xmlns:w16se="http://schemas.microsoft.com/office/word/2015/wordml/symex" xmlns:wpg="http://schemas.microsoft.com/office/word/2010/wordprocessingGroup" xmlns:wpi="http://schemas.microsoft.com/office/word/2010/wordprocessingInk" xmlns:wne="http://schemas.microsoft.com/office/word/2006/wordml" xmlns:wps="http://schemas.microsoft.com/office/word/2010/wordprocessingShape" mc:Ignorable="w14 w15 w16se wp14">
+  <w:footnote w:type="separator" w:id="-1">
+    <w:p>
+      <w:pPr>
+        <w:spacing w:after="0" w:line="240" w:lineRule="auto"/>
+      </w:pPr>
+      <w:r>
+        <w:separator/>
+      </w:r>
+    </w:p>
+  </w:footnote>
+  <w:footnote w:type="continuationSeparator" w:id="0">
+    <w:p>
+      <w:pPr>
+        <w:spacing w:after="0" w:line="240" w:lineRule="auto"/>
+      </w:pPr>
+      <w:r>
+        <w:continuationSeparator/>
+      </w:r>
+    </w:p>
+  </w:footnote>
+</w:footnotes>
+</file>
+
+<file path=word/header1.xml><?xml version="1.0" encoding="utf-8"?>
+<w:hdr xmlns:wpc="http://schemas.microsoft.com/office/word/2010/wordprocessingCanvas" xmlns:cx="http://schemas.microsoft.com/office/drawing/2014/chartex" xmlns:cx1="http://schemas.microsoft.com/office/drawing/2015/9/8/chartex" xmlns:mc="http://schemas.openxmlformats.org/markup-compatibility/2006" xmlns:o="urn:schemas-microsoft-com:office:office" xmlns:r="http://schemas.openxmlformats.org/officeDocument/2006/relationships" xmlns:m="http://schemas.openxmlformats.org/officeDocument/2006/math" xmlns:v="urn:schemas-microsoft-com:vml" xmlns:wp14="http://schemas.microsoft.com/office/word/2010/wordprocessingDrawing" xmlns:wp="http://schemas.openxmlformats.org/drawingml/2006/wordprocessingDrawing" xmlns:w10="urn:schemas-microsoft-com:office:word" xmlns:w="http://schemas.openxmlformats.org/wordprocessingml/2006/main" xmlns:w14="http://schemas.microsoft.com/office/word/2010/wordml" xmlns:w15="http://schemas.microsoft.com/office/word/2012/wordml" xmlns:w16se="http://schemas.microsoft.com/office/word/2015/wordml/symex" xmlns:wpg="http://schemas.microsoft.com/office/word/2010/wordprocessingGroup" xmlns:wpi="http://schemas.microsoft.com/office/word/2010/wordprocessingInk" xmlns:wne="http://schemas.microsoft.com/office/word/2006/wordml" xmlns:wps="http://schemas.microsoft.com/office/word/2010/wordprocessingShape" mc:Ignorable="w14 w15 w16se wp14">
+  <w:p>
+    <w:pPr>
+      <w:pStyle w:val="En-tte"/>
+    </w:pPr>
+  </w:p>
+</w:hdr>
+</file>
+
+<file path=word/header2.xml><?xml version="1.0" encoding="utf-8"?>
+<w:hdr xmlns:wpc="http://schemas.microsoft.com/office/word/2010/wordprocessingCanvas" xmlns:cx="http://schemas.microsoft.com/office/drawing/2014/chartex" xmlns:cx1="http://schemas.microsoft.com/office/drawing/2015/9/8/chartex" xmlns:mc="http://schemas.openxmlformats.org/markup-compatibility/2006" xmlns:o="urn:schemas-microsoft-com:office:office" xmlns:r="http://schemas.openxmlformats.org/officeDocument/2006/relationships" xmlns:m="http://schemas.openxmlformats.org/officeDocument/2006/math" xmlns:v="urn:schemas-microsoft-com:vml" xmlns:wp14="http://schemas.microsoft.com/office/word/2010/wordprocessingDrawing" xmlns:wp="http://schemas.openxmlformats.org/drawingml/2006/wordprocessingDrawing" xmlns:w10="urn:schemas-microsoft-com:office:word" xmlns:w="http://schemas.openxmlformats.org/wordprocessingml/2006/main" xmlns:w14="http://schemas.microsoft.com/office/word/2010/wordml" xmlns:w15="http://schemas.microsoft.com/office/word/2012/wordml" xmlns:w16se="http://schemas.microsoft.com/office/word/2015/wordml/symex" xmlns:wpg="http://schemas.microsoft.com/office/word/2010/wordprocessingGroup" xmlns:wpi="http://schemas.microsoft.com/office/word/2010/wordprocessingInk" xmlns:wne="http://schemas.microsoft.com/office/word/2006/wordml" xmlns:wps="http://schemas.microsoft.com/office/word/2010/wordprocessingShape" mc:Ignorable="w14 w15 w16se wp14">
+  <w:p>
+    <w:pPr>
+      <w:pStyle w:val="En-tte"/>
+    </w:pPr>
+    <w:r>
+      <w:t xml:space="preserve">Grégoire Péan, Jordan </w:t>
+    </w:r>
+    <w:proofErr w:type="spellStart"/>
+    <w:r>
+      <w:t>Folly-Sogoda</w:t>
+    </w:r>
+    <w:proofErr w:type="spellEnd"/>
+    <w:r>
+      <w:t>, Gabriel Martin, Remy Beau, Antoine Davet</w:t>
+    </w:r>
+  </w:p>
+  <w:p>
+    <w:pPr>
+      <w:pStyle w:val="En-tte"/>
+    </w:pPr>
+  </w:p>
+</w:hdr>
+</file>
+
+<file path=word/header3.xml><?xml version="1.0" encoding="utf-8"?>
+<w:hdr xmlns:wpc="http://schemas.microsoft.com/office/word/2010/wordprocessingCanvas" xmlns:cx="http://schemas.microsoft.com/office/drawing/2014/chartex" xmlns:cx1="http://schemas.microsoft.com/office/drawing/2015/9/8/chartex" xmlns:mc="http://schemas.openxmlformats.org/markup-compatibility/2006" xmlns:o="urn:schemas-microsoft-com:office:office" xmlns:r="http://schemas.openxmlformats.org/officeDocument/2006/relationships" xmlns:m="http://schemas.openxmlformats.org/officeDocument/2006/math" xmlns:v="urn:schemas-microsoft-com:vml" xmlns:wp14="http://schemas.microsoft.com/office/word/2010/wordprocessingDrawing" xmlns:wp="http://schemas.openxmlformats.org/drawingml/2006/wordprocessingDrawing" xmlns:w10="urn:schemas-microsoft-com:office:word" xmlns:w="http://schemas.openxmlformats.org/wordprocessingml/2006/main" xmlns:w14="http://schemas.microsoft.com/office/word/2010/wordml" xmlns:w15="http://schemas.microsoft.com/office/word/2012/wordml" xmlns:w16se="http://schemas.microsoft.com/office/word/2015/wordml/symex" xmlns:wpg="http://schemas.microsoft.com/office/word/2010/wordprocessingGroup" xmlns:wpi="http://schemas.microsoft.com/office/word/2010/wordprocessingInk" xmlns:wne="http://schemas.microsoft.com/office/word/2006/wordml" xmlns:wps="http://schemas.microsoft.com/office/word/2010/wordprocessingShape" mc:Ignorable="w14 w15 w16se wp14">
+  <w:p>
+    <w:pPr>
+      <w:pStyle w:val="En-tte"/>
+    </w:pPr>
+  </w:p>
+</w:hdr>
 </file>
 
 <file path=word/styles.xml><?xml version="1.0" encoding="utf-8"?>
@@ -574,6 +849,7 @@
   <w:style w:type="character" w:default="1" w:styleId="Policepardfaut">
     <w:name w:val="Default Paragraph Font"/>
     <w:uiPriority w:val="1"/>
+    <w:semiHidden/>
     <w:unhideWhenUsed/>
   </w:style>
   <w:style w:type="table" w:default="1" w:styleId="TableauNormal">
@@ -656,6 +932,50 @@
       <w:sz w:val="26"/>
       <w:szCs w:val="26"/>
     </w:rPr>
+  </w:style>
+  <w:style w:type="paragraph" w:styleId="En-tte">
+    <w:name w:val="header"/>
+    <w:basedOn w:val="Normal"/>
+    <w:link w:val="En-tteCar"/>
+    <w:uiPriority w:val="99"/>
+    <w:unhideWhenUsed/>
+    <w:rsid w:val="00BA02D7"/>
+    <w:pPr>
+      <w:tabs>
+        <w:tab w:val="center" w:pos="4536"/>
+        <w:tab w:val="right" w:pos="9072"/>
+      </w:tabs>
+      <w:spacing w:after="0" w:line="240" w:lineRule="auto"/>
+    </w:pPr>
+  </w:style>
+  <w:style w:type="character" w:customStyle="1" w:styleId="En-tteCar">
+    <w:name w:val="En-tête Car"/>
+    <w:basedOn w:val="Policepardfaut"/>
+    <w:link w:val="En-tte"/>
+    <w:uiPriority w:val="99"/>
+    <w:rsid w:val="00BA02D7"/>
+  </w:style>
+  <w:style w:type="paragraph" w:styleId="Pieddepage">
+    <w:name w:val="footer"/>
+    <w:basedOn w:val="Normal"/>
+    <w:link w:val="PieddepageCar"/>
+    <w:uiPriority w:val="99"/>
+    <w:unhideWhenUsed/>
+    <w:rsid w:val="00BA02D7"/>
+    <w:pPr>
+      <w:tabs>
+        <w:tab w:val="center" w:pos="4536"/>
+        <w:tab w:val="right" w:pos="9072"/>
+      </w:tabs>
+      <w:spacing w:after="0" w:line="240" w:lineRule="auto"/>
+    </w:pPr>
+  </w:style>
+  <w:style w:type="character" w:customStyle="1" w:styleId="PieddepageCar">
+    <w:name w:val="Pied de page Car"/>
+    <w:basedOn w:val="Policepardfaut"/>
+    <w:link w:val="Pieddepage"/>
+    <w:uiPriority w:val="99"/>
+    <w:rsid w:val="00BA02D7"/>
   </w:style>
 </w:styles>
 </file>

</xml_diff>